<commit_message>
exemplo do tcc inserido
</commit_message>
<xml_diff>
--- a/template.docx
+++ b/template.docx
@@ -4,13 +4,1653 @@
   <w:body>
     <w:p>
       <w:pPr>
+        <w:jc w:val="center"/>
+      </w:pPr>
+      <w:r>
+        <w:rPr>
+          <w:noProof/>
+          <w:lang w:eastAsia="pt-BR"/>
+        </w:rPr>
+        <w:drawing>
+          <wp:inline distT="0" distB="0" distL="114300" distR="114300" wp14:anchorId="7136F973" wp14:editId="650CAD15">
+            <wp:extent cx="2426970" cy="843915"/>
+            <wp:effectExtent l="0" t="0" r="0" b="0"/>
+            <wp:docPr id="36" name="image3.png"/>
+            <wp:cNvGraphicFramePr/>
+            <a:graphic xmlns:a="http://schemas.openxmlformats.org/drawingml/2006/main">
+              <a:graphicData uri="http://schemas.openxmlformats.org/drawingml/2006/picture">
+                <pic:pic xmlns:pic="http://schemas.openxmlformats.org/drawingml/2006/picture">
+                  <pic:nvPicPr>
+                    <pic:cNvPr id="0" name="image3.png"/>
+                    <pic:cNvPicPr preferRelativeResize="0"/>
+                  </pic:nvPicPr>
+                  <pic:blipFill>
+                    <a:blip r:embed="rId6"/>
+                    <a:srcRect/>
+                    <a:stretch>
+                      <a:fillRect/>
+                    </a:stretch>
+                  </pic:blipFill>
+                  <pic:spPr>
+                    <a:xfrm>
+                      <a:off x="0" y="0"/>
+                      <a:ext cx="2426970" cy="843915"/>
+                    </a:xfrm>
+                    <a:prstGeom prst="rect">
+                      <a:avLst/>
+                    </a:prstGeom>
+                    <a:ln/>
+                  </pic:spPr>
+                </pic:pic>
+              </a:graphicData>
+            </a:graphic>
+          </wp:inline>
+        </w:drawing>
+      </w:r>
+    </w:p>
+    <w:p>
+      <w:pPr>
+        <w:pStyle w:val="citaodireta"/>
+      </w:pPr>
+    </w:p>
+    <w:p>
+      <w:pPr>
+        <w:spacing w:line="240" w:lineRule="auto"/>
+        <w:jc w:val="center"/>
+        <w:rPr>
+          <w:rFonts w:eastAsia="Times New Roman" w:cs="Times New Roman"/>
+          <w:b/>
+          <w:sz w:val="32"/>
+          <w:szCs w:val="32"/>
+        </w:rPr>
+      </w:pPr>
+      <w:r>
+        <w:rPr>
+          <w:rFonts w:eastAsia="Times New Roman" w:cs="Times New Roman"/>
+          <w:b/>
+          <w:sz w:val="32"/>
+          <w:szCs w:val="32"/>
+        </w:rPr>
+        <w:t>CENTRO UNIVERSITÁRIO DA GRANDE DOURADOS</w:t>
+      </w:r>
+    </w:p>
+    <w:p>
+      <w:pPr>
+        <w:keepNext/>
+        <w:spacing w:line="240" w:lineRule="auto"/>
+        <w:jc w:val="center"/>
+        <w:rPr>
+          <w:rFonts w:eastAsia="Times New Roman" w:cs="Times New Roman"/>
+          <w:b/>
+          <w:sz w:val="28"/>
+          <w:szCs w:val="28"/>
+        </w:rPr>
+      </w:pPr>
+    </w:p>
+    <w:p>
+      <w:pPr>
+        <w:spacing w:line="240" w:lineRule="auto"/>
+        <w:jc w:val="center"/>
+        <w:rPr>
+          <w:b/>
+          <w:bCs/>
+        </w:rPr>
+      </w:pPr>
+      <w:r>
+        <w:rPr>
+          <w:b/>
+          <w:bCs/>
+          <w:noProof/>
+          <w:sz w:val="20"/>
+          <w:lang w:eastAsia="pt-BR"/>
+        </w:rPr>
+        <mc:AlternateContent>
+          <mc:Choice Requires="wps">
+            <w:drawing>
+              <wp:anchor distT="0" distB="0" distL="114300" distR="114300" simplePos="0" relativeHeight="251663360" behindDoc="0" locked="0" layoutInCell="1" allowOverlap="1" wp14:anchorId="3258E5A8" wp14:editId="176F2E82">
+                <wp:simplePos x="0" y="0"/>
+                <wp:positionH relativeFrom="column">
+                  <wp:posOffset>0</wp:posOffset>
+                </wp:positionH>
+                <wp:positionV relativeFrom="paragraph">
+                  <wp:posOffset>127000</wp:posOffset>
+                </wp:positionV>
+                <wp:extent cx="5462270" cy="0"/>
+                <wp:effectExtent l="19050" t="22225" r="14605" b="15875"/>
+                <wp:wrapNone/>
+                <wp:docPr id="53" name="Conector reto 53"/>
+                <wp:cNvGraphicFramePr>
+                  <a:graphicFrameLocks xmlns:a="http://schemas.openxmlformats.org/drawingml/2006/main"/>
+                </wp:cNvGraphicFramePr>
+                <a:graphic xmlns:a="http://schemas.openxmlformats.org/drawingml/2006/main">
+                  <a:graphicData uri="http://schemas.microsoft.com/office/word/2010/wordprocessingShape">
+                    <wps:wsp>
+                      <wps:cNvCnPr>
+                        <a:cxnSpLocks noChangeShapeType="1"/>
+                      </wps:cNvCnPr>
+                      <wps:spPr bwMode="auto">
+                        <a:xfrm>
+                          <a:off x="0" y="0"/>
+                          <a:ext cx="5462270" cy="0"/>
+                        </a:xfrm>
+                        <a:prstGeom prst="line">
+                          <a:avLst/>
+                        </a:prstGeom>
+                        <a:noFill/>
+                        <a:ln w="28575">
+                          <a:solidFill>
+                            <a:srgbClr val="FFCC00"/>
+                          </a:solidFill>
+                          <a:round/>
+                          <a:headEnd/>
+                          <a:tailEnd/>
+                        </a:ln>
+                        <a:extLst>
+                          <a:ext uri="{909E8E84-426E-40DD-AFC4-6F175D3DCCD1}">
+                            <a14:hiddenFill xmlns:a14="http://schemas.microsoft.com/office/drawing/2010/main">
+                              <a:noFill/>
+                            </a14:hiddenFill>
+                          </a:ext>
+                        </a:extLst>
+                      </wps:spPr>
+                      <wps:bodyPr/>
+                    </wps:wsp>
+                  </a:graphicData>
+                </a:graphic>
+                <wp14:sizeRelH relativeFrom="page">
+                  <wp14:pctWidth>0</wp14:pctWidth>
+                </wp14:sizeRelH>
+                <wp14:sizeRelV relativeFrom="page">
+                  <wp14:pctHeight>0</wp14:pctHeight>
+                </wp14:sizeRelV>
+              </wp:anchor>
+            </w:drawing>
+          </mc:Choice>
+          <mc:Fallback>
+            <w:pict>
+              <v:line w14:anchorId="78E10C68" id="Conector reto 53" o:spid="_x0000_s1026" style="position:absolute;z-index:251663360;visibility:visible;mso-wrap-style:square;mso-width-percent:0;mso-height-percent:0;mso-wrap-distance-left:9pt;mso-wrap-distance-top:0;mso-wrap-distance-right:9pt;mso-wrap-distance-bottom:0;mso-position-horizontal:absolute;mso-position-horizontal-relative:text;mso-position-vertical:absolute;mso-position-vertical-relative:text;mso-width-percent:0;mso-height-percent:0;mso-width-relative:page;mso-height-relative:page" from="0,10pt" to="430.1pt,10pt" o:gfxdata="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" strokecolor="#fc0" strokeweight="2.25pt"/>
+            </w:pict>
+          </mc:Fallback>
+        </mc:AlternateContent>
+      </w:r>
+    </w:p>
+    <w:p>
+      <w:pPr>
+        <w:spacing w:line="240" w:lineRule="auto"/>
+        <w:jc w:val="center"/>
+        <w:rPr>
+          <w:b/>
+          <w:bCs/>
+        </w:rPr>
+      </w:pPr>
+      <w:r>
+        <w:rPr>
+          <w:b/>
+          <w:bCs/>
+          <w:noProof/>
+          <w:sz w:val="20"/>
+          <w:lang w:eastAsia="pt-BR"/>
+        </w:rPr>
+        <mc:AlternateContent>
+          <mc:Choice Requires="wps">
+            <w:drawing>
+              <wp:anchor distT="0" distB="0" distL="114300" distR="114300" simplePos="0" relativeHeight="251662336" behindDoc="0" locked="0" layoutInCell="1" allowOverlap="1" wp14:anchorId="1F57E7DA" wp14:editId="0A6659A2">
+                <wp:simplePos x="0" y="0"/>
+                <wp:positionH relativeFrom="column">
+                  <wp:posOffset>0</wp:posOffset>
+                </wp:positionH>
+                <wp:positionV relativeFrom="paragraph">
+                  <wp:posOffset>66040</wp:posOffset>
+                </wp:positionV>
+                <wp:extent cx="5462270" cy="0"/>
+                <wp:effectExtent l="9525" t="8890" r="14605" b="10160"/>
+                <wp:wrapNone/>
+                <wp:docPr id="52" name="Conector reto 52"/>
+                <wp:cNvGraphicFramePr>
+                  <a:graphicFrameLocks xmlns:a="http://schemas.openxmlformats.org/drawingml/2006/main"/>
+                </wp:cNvGraphicFramePr>
+                <a:graphic xmlns:a="http://schemas.openxmlformats.org/drawingml/2006/main">
+                  <a:graphicData uri="http://schemas.microsoft.com/office/word/2010/wordprocessingShape">
+                    <wps:wsp>
+                      <wps:cNvCnPr>
+                        <a:cxnSpLocks noChangeShapeType="1"/>
+                      </wps:cNvCnPr>
+                      <wps:spPr bwMode="auto">
+                        <a:xfrm>
+                          <a:off x="0" y="0"/>
+                          <a:ext cx="5462270" cy="0"/>
+                        </a:xfrm>
+                        <a:prstGeom prst="line">
+                          <a:avLst/>
+                        </a:prstGeom>
+                        <a:noFill/>
+                        <a:ln w="12700">
+                          <a:solidFill>
+                            <a:srgbClr val="000080"/>
+                          </a:solidFill>
+                          <a:round/>
+                          <a:headEnd/>
+                          <a:tailEnd/>
+                        </a:ln>
+                        <a:extLst>
+                          <a:ext uri="{909E8E84-426E-40DD-AFC4-6F175D3DCCD1}">
+                            <a14:hiddenFill xmlns:a14="http://schemas.microsoft.com/office/drawing/2010/main">
+                              <a:noFill/>
+                            </a14:hiddenFill>
+                          </a:ext>
+                        </a:extLst>
+                      </wps:spPr>
+                      <wps:bodyPr/>
+                    </wps:wsp>
+                  </a:graphicData>
+                </a:graphic>
+                <wp14:sizeRelH relativeFrom="page">
+                  <wp14:pctWidth>0</wp14:pctWidth>
+                </wp14:sizeRelH>
+                <wp14:sizeRelV relativeFrom="page">
+                  <wp14:pctHeight>0</wp14:pctHeight>
+                </wp14:sizeRelV>
+              </wp:anchor>
+            </w:drawing>
+          </mc:Choice>
+          <mc:Fallback>
+            <w:pict>
+              <v:line w14:anchorId="668E67F4" id="Conector reto 52" o:spid="_x0000_s1026" style="position:absolute;z-index:251662336;visibility:visible;mso-wrap-style:square;mso-width-percent:0;mso-height-percent:0;mso-wrap-distance-left:9pt;mso-wrap-distance-top:0;mso-wrap-distance-right:9pt;mso-wrap-distance-bottom:0;mso-position-horizontal:absolute;mso-position-horizontal-relative:text;mso-position-vertical:absolute;mso-position-vertical-relative:text;mso-width-percent:0;mso-height-percent:0;mso-width-relative:page;mso-height-relative:page" from="0,5.2pt" to="430.1pt,5.2pt" o:gfxdata="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" strokecolor="navy" strokeweight="1pt"/>
+            </w:pict>
+          </mc:Fallback>
+        </mc:AlternateContent>
+      </w:r>
+    </w:p>
+    <w:p>
+      <w:pPr>
+        <w:keepNext/>
+        <w:spacing w:line="240" w:lineRule="auto"/>
+        <w:jc w:val="center"/>
+        <w:rPr>
+          <w:rFonts w:eastAsia="Times New Roman" w:cs="Times New Roman"/>
+          <w:b/>
+          <w:sz w:val="28"/>
+          <w:szCs w:val="28"/>
+        </w:rPr>
+      </w:pPr>
+    </w:p>
+    <w:p>
+      <w:pPr>
+        <w:keepNext/>
+        <w:spacing w:line="240" w:lineRule="auto"/>
+        <w:rPr>
+          <w:rFonts w:eastAsia="Times New Roman" w:cs="Times New Roman"/>
+          <w:b/>
+          <w:sz w:val="28"/>
+          <w:szCs w:val="28"/>
+        </w:rPr>
+      </w:pPr>
+    </w:p>
+    <w:p>
+      <w:pPr>
+        <w:keepNext/>
+        <w:spacing w:line="240" w:lineRule="auto"/>
+        <w:jc w:val="center"/>
+        <w:rPr>
+          <w:rFonts w:eastAsia="Times New Roman" w:cs="Times New Roman"/>
+          <w:b/>
+          <w:sz w:val="28"/>
+          <w:szCs w:val="28"/>
+        </w:rPr>
+      </w:pPr>
+    </w:p>
+    <w:p>
+      <w:pPr>
+        <w:keepNext/>
+        <w:spacing w:line="240" w:lineRule="auto"/>
+        <w:jc w:val="center"/>
+        <w:rPr>
+          <w:rFonts w:eastAsia="Times New Roman" w:cs="Times New Roman"/>
+          <w:b/>
+          <w:sz w:val="28"/>
+          <w:szCs w:val="28"/>
+        </w:rPr>
+      </w:pPr>
+    </w:p>
+    <w:p>
+      <w:pPr>
+        <w:jc w:val="center"/>
+      </w:pPr>
+      <w:r>
+        <w:t>{{coordenador}}</w:t>
+      </w:r>
+    </w:p>
+    <w:p>
+      <w:pPr>
+        <w:spacing w:line="240" w:lineRule="auto"/>
+        <w:jc w:val="center"/>
+        <w:rPr>
+          <w:rFonts w:eastAsia="Times New Roman" w:cs="Times New Roman"/>
+          <w:sz w:val="28"/>
+          <w:szCs w:val="28"/>
+        </w:rPr>
+      </w:pPr>
+    </w:p>
+    <w:p>
+      <w:pPr>
+        <w:spacing w:line="240" w:lineRule="auto"/>
+        <w:jc w:val="center"/>
+        <w:rPr>
+          <w:rFonts w:eastAsia="Times New Roman" w:cs="Times New Roman"/>
+          <w:sz w:val="28"/>
+          <w:szCs w:val="28"/>
+        </w:rPr>
+      </w:pPr>
+      <w:bookmarkStart w:id="0" w:name="_GoBack"/>
+      <w:bookmarkEnd w:id="0"/>
+    </w:p>
+    <w:p>
+      <w:pPr>
+        <w:spacing w:line="240" w:lineRule="auto"/>
+        <w:jc w:val="left"/>
+        <w:rPr>
+          <w:rFonts w:eastAsia="Times New Roman" w:cs="Times New Roman"/>
+        </w:rPr>
+      </w:pPr>
+    </w:p>
+    <w:p>
+      <w:pPr>
+        <w:spacing w:line="240" w:lineRule="auto"/>
+        <w:jc w:val="left"/>
+        <w:rPr>
+          <w:rFonts w:eastAsia="Times New Roman" w:cs="Times New Roman"/>
+        </w:rPr>
+      </w:pPr>
+    </w:p>
+    <w:p>
+      <w:pPr>
+        <w:spacing w:line="240" w:lineRule="auto"/>
+        <w:jc w:val="left"/>
+        <w:rPr>
+          <w:rFonts w:eastAsia="Times New Roman" w:cs="Times New Roman"/>
+        </w:rPr>
+      </w:pPr>
+    </w:p>
+    <w:p>
+      <w:pPr>
+        <w:spacing w:line="240" w:lineRule="auto"/>
+        <w:jc w:val="left"/>
+        <w:rPr>
+          <w:rFonts w:eastAsia="Times New Roman" w:cs="Times New Roman"/>
+        </w:rPr>
+      </w:pPr>
+    </w:p>
+    <w:p>
+      <w:pPr>
+        <w:spacing w:line="240" w:lineRule="auto"/>
+        <w:jc w:val="left"/>
+        <w:rPr>
+          <w:rFonts w:eastAsia="Times New Roman" w:cs="Times New Roman"/>
+        </w:rPr>
+      </w:pPr>
+    </w:p>
+    <w:p>
+      <w:pPr>
+        <w:pStyle w:val="titulo"/>
+      </w:pPr>
+      <w:r>
+        <w:t>{{titulo}}</w:t>
+      </w:r>
+    </w:p>
+    <w:p>
+      <w:pPr>
+        <w:keepNext/>
+        <w:spacing w:line="240" w:lineRule="auto"/>
+        <w:jc w:val="center"/>
+        <w:rPr>
+          <w:rFonts w:eastAsia="Times New Roman" w:cs="Times New Roman"/>
+          <w:sz w:val="20"/>
+          <w:szCs w:val="20"/>
+        </w:rPr>
+      </w:pPr>
+      <w:r>
+        <w:rPr>
+          <w:rFonts w:eastAsia="Times New Roman" w:cs="Times New Roman"/>
+          <w:sz w:val="20"/>
+          <w:szCs w:val="20"/>
+        </w:rPr>
+        <w:t xml:space="preserve"> </w:t>
+      </w:r>
+    </w:p>
+    <w:p>
+      <w:pPr>
+        <w:spacing w:line="240" w:lineRule="auto"/>
+        <w:jc w:val="left"/>
+        <w:rPr>
+          <w:rFonts w:eastAsia="Times New Roman" w:cs="Times New Roman"/>
+          <w:sz w:val="20"/>
+          <w:szCs w:val="20"/>
+        </w:rPr>
+      </w:pPr>
+    </w:p>
+    <w:p>
+      <w:pPr>
+        <w:spacing w:line="240" w:lineRule="auto"/>
+        <w:jc w:val="center"/>
+        <w:rPr>
+          <w:rFonts w:eastAsia="Times New Roman" w:cs="Times New Roman"/>
+          <w:sz w:val="20"/>
+          <w:szCs w:val="20"/>
+        </w:rPr>
+      </w:pPr>
+      <w:r>
+        <w:rPr>
+          <w:rFonts w:eastAsia="Times New Roman" w:cs="Times New Roman"/>
+          <w:sz w:val="20"/>
+          <w:szCs w:val="20"/>
+        </w:rPr>
+        <w:t xml:space="preserve"> </w:t>
+      </w:r>
+    </w:p>
+    <w:p>
+      <w:pPr>
+        <w:spacing w:line="240" w:lineRule="auto"/>
+        <w:jc w:val="left"/>
+        <w:rPr>
+          <w:rFonts w:eastAsia="Times New Roman" w:cs="Times New Roman"/>
+        </w:rPr>
+      </w:pPr>
+    </w:p>
+    <w:p>
+      <w:pPr>
+        <w:spacing w:line="240" w:lineRule="auto"/>
+        <w:jc w:val="left"/>
+        <w:rPr>
+          <w:rFonts w:eastAsia="Times New Roman" w:cs="Times New Roman"/>
+        </w:rPr>
+      </w:pPr>
+    </w:p>
+    <w:p>
+      <w:pPr>
+        <w:spacing w:line="240" w:lineRule="auto"/>
+        <w:jc w:val="left"/>
+        <w:rPr>
+          <w:rFonts w:eastAsia="Times New Roman" w:cs="Times New Roman"/>
+        </w:rPr>
+      </w:pPr>
+    </w:p>
+    <w:p>
+      <w:pPr>
+        <w:spacing w:line="240" w:lineRule="auto"/>
+        <w:jc w:val="left"/>
+        <w:rPr>
+          <w:rFonts w:eastAsia="Times New Roman" w:cs="Times New Roman"/>
+        </w:rPr>
+      </w:pPr>
+    </w:p>
+    <w:p>
+      <w:pPr>
+        <w:spacing w:line="240" w:lineRule="auto"/>
+        <w:jc w:val="left"/>
+        <w:rPr>
+          <w:rFonts w:eastAsia="Times New Roman" w:cs="Times New Roman"/>
+        </w:rPr>
+      </w:pPr>
+    </w:p>
+    <w:p>
+      <w:pPr>
+        <w:spacing w:line="240" w:lineRule="auto"/>
+        <w:jc w:val="left"/>
+        <w:rPr>
+          <w:rFonts w:eastAsia="Times New Roman" w:cs="Times New Roman"/>
+        </w:rPr>
+      </w:pPr>
+    </w:p>
+    <w:p>
+      <w:pPr>
+        <w:spacing w:line="240" w:lineRule="auto"/>
+        <w:jc w:val="left"/>
+        <w:rPr>
+          <w:rFonts w:eastAsia="Times New Roman" w:cs="Times New Roman"/>
+        </w:rPr>
+      </w:pPr>
+    </w:p>
+    <w:p>
+      <w:pPr>
+        <w:spacing w:line="240" w:lineRule="auto"/>
+        <w:jc w:val="left"/>
+        <w:rPr>
+          <w:rFonts w:eastAsia="Times New Roman" w:cs="Times New Roman"/>
+        </w:rPr>
+      </w:pPr>
+    </w:p>
+    <w:p>
+      <w:pPr>
+        <w:spacing w:line="240" w:lineRule="auto"/>
+        <w:jc w:val="left"/>
+        <w:rPr>
+          <w:rFonts w:eastAsia="Times New Roman" w:cs="Times New Roman"/>
+        </w:rPr>
+      </w:pPr>
+    </w:p>
+    <w:p>
+      <w:pPr>
+        <w:spacing w:line="240" w:lineRule="auto"/>
+        <w:jc w:val="left"/>
+        <w:rPr>
+          <w:rFonts w:eastAsia="Times New Roman" w:cs="Times New Roman"/>
+        </w:rPr>
+      </w:pPr>
+    </w:p>
+    <w:p>
+      <w:pPr>
+        <w:spacing w:line="240" w:lineRule="auto"/>
+        <w:jc w:val="left"/>
+        <w:rPr>
+          <w:rFonts w:eastAsia="Times New Roman" w:cs="Times New Roman"/>
+        </w:rPr>
+      </w:pPr>
+    </w:p>
+    <w:p>
+      <w:pPr>
+        <w:spacing w:line="240" w:lineRule="auto"/>
+        <w:jc w:val="left"/>
+        <w:rPr>
+          <w:rFonts w:eastAsia="Times New Roman" w:cs="Times New Roman"/>
+        </w:rPr>
+      </w:pPr>
+    </w:p>
+    <w:p>
+      <w:pPr>
+        <w:spacing w:line="240" w:lineRule="auto"/>
+        <w:jc w:val="left"/>
+        <w:rPr>
+          <w:rFonts w:eastAsia="Times New Roman" w:cs="Times New Roman"/>
+        </w:rPr>
+      </w:pPr>
+    </w:p>
+    <w:p>
+      <w:pPr>
+        <w:spacing w:line="240" w:lineRule="auto"/>
+        <w:jc w:val="left"/>
+        <w:rPr>
+          <w:rFonts w:eastAsia="Times New Roman" w:cs="Times New Roman"/>
+        </w:rPr>
+      </w:pPr>
+    </w:p>
+    <w:p>
+      <w:r>
+        <w:rPr>
+          <w:noProof/>
+          <w:sz w:val="20"/>
+          <w:lang w:eastAsia="pt-BR"/>
+        </w:rPr>
+        <mc:AlternateContent>
+          <mc:Choice Requires="wps">
+            <w:drawing>
+              <wp:anchor distT="0" distB="0" distL="114300" distR="114300" simplePos="0" relativeHeight="251665408" behindDoc="0" locked="0" layoutInCell="1" allowOverlap="1" wp14:anchorId="1389619D" wp14:editId="18727BA2">
+                <wp:simplePos x="0" y="0"/>
+                <wp:positionH relativeFrom="column">
+                  <wp:posOffset>0</wp:posOffset>
+                </wp:positionH>
+                <wp:positionV relativeFrom="paragraph">
+                  <wp:posOffset>94615</wp:posOffset>
+                </wp:positionV>
+                <wp:extent cx="5343525" cy="0"/>
+                <wp:effectExtent l="9525" t="8890" r="9525" b="10160"/>
+                <wp:wrapNone/>
+                <wp:docPr id="57" name="Conector reto 57"/>
+                <wp:cNvGraphicFramePr>
+                  <a:graphicFrameLocks xmlns:a="http://schemas.openxmlformats.org/drawingml/2006/main"/>
+                </wp:cNvGraphicFramePr>
+                <a:graphic xmlns:a="http://schemas.openxmlformats.org/drawingml/2006/main">
+                  <a:graphicData uri="http://schemas.microsoft.com/office/word/2010/wordprocessingShape">
+                    <wps:wsp>
+                      <wps:cNvCnPr>
+                        <a:cxnSpLocks noChangeShapeType="1"/>
+                      </wps:cNvCnPr>
+                      <wps:spPr bwMode="auto">
+                        <a:xfrm>
+                          <a:off x="0" y="0"/>
+                          <a:ext cx="5343525" cy="0"/>
+                        </a:xfrm>
+                        <a:prstGeom prst="line">
+                          <a:avLst/>
+                        </a:prstGeom>
+                        <a:noFill/>
+                        <a:ln w="12700">
+                          <a:solidFill>
+                            <a:srgbClr val="0000FF"/>
+                          </a:solidFill>
+                          <a:round/>
+                          <a:headEnd/>
+                          <a:tailEnd/>
+                        </a:ln>
+                        <a:extLst>
+                          <a:ext uri="{909E8E84-426E-40DD-AFC4-6F175D3DCCD1}">
+                            <a14:hiddenFill xmlns:a14="http://schemas.microsoft.com/office/drawing/2010/main">
+                              <a:noFill/>
+                            </a14:hiddenFill>
+                          </a:ext>
+                        </a:extLst>
+                      </wps:spPr>
+                      <wps:bodyPr/>
+                    </wps:wsp>
+                  </a:graphicData>
+                </a:graphic>
+                <wp14:sizeRelH relativeFrom="page">
+                  <wp14:pctWidth>0</wp14:pctWidth>
+                </wp14:sizeRelH>
+                <wp14:sizeRelV relativeFrom="page">
+                  <wp14:pctHeight>0</wp14:pctHeight>
+                </wp14:sizeRelV>
+              </wp:anchor>
+            </w:drawing>
+          </mc:Choice>
+          <mc:Fallback>
+            <w:pict>
+              <v:line w14:anchorId="45D11DF7" id="Conector reto 57" o:spid="_x0000_s1026" style="position:absolute;z-index:251665408;visibility:visible;mso-wrap-style:square;mso-width-percent:0;mso-height-percent:0;mso-wrap-distance-left:9pt;mso-wrap-distance-top:0;mso-wrap-distance-right:9pt;mso-wrap-distance-bottom:0;mso-position-horizontal:absolute;mso-position-horizontal-relative:text;mso-position-vertical:absolute;mso-position-vertical-relative:text;mso-width-percent:0;mso-height-percent:0;mso-width-relative:page;mso-height-relative:page" from="0,7.45pt" to="420.75pt,7.45pt" o:gfxdata="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" strokecolor="blue" strokeweight="1pt"/>
+            </w:pict>
+          </mc:Fallback>
+        </mc:AlternateContent>
+      </w:r>
+      <w:r>
+        <w:rPr>
+          <w:noProof/>
+          <w:sz w:val="20"/>
+          <w:lang w:eastAsia="pt-BR"/>
+        </w:rPr>
+        <mc:AlternateContent>
+          <mc:Choice Requires="wps">
+            <w:drawing>
+              <wp:anchor distT="0" distB="0" distL="114300" distR="114300" simplePos="0" relativeHeight="251664384" behindDoc="0" locked="0" layoutInCell="1" allowOverlap="1" wp14:anchorId="7AFDC725" wp14:editId="74CDD9B6">
+                <wp:simplePos x="0" y="0"/>
+                <wp:positionH relativeFrom="column">
+                  <wp:posOffset>0</wp:posOffset>
+                </wp:positionH>
+                <wp:positionV relativeFrom="paragraph">
+                  <wp:posOffset>94615</wp:posOffset>
+                </wp:positionV>
+                <wp:extent cx="0" cy="0"/>
+                <wp:effectExtent l="9525" t="8890" r="9525" b="10160"/>
+                <wp:wrapNone/>
+                <wp:docPr id="55" name="Conector reto 55"/>
+                <wp:cNvGraphicFramePr>
+                  <a:graphicFrameLocks xmlns:a="http://schemas.openxmlformats.org/drawingml/2006/main"/>
+                </wp:cNvGraphicFramePr>
+                <a:graphic xmlns:a="http://schemas.openxmlformats.org/drawingml/2006/main">
+                  <a:graphicData uri="http://schemas.microsoft.com/office/word/2010/wordprocessingShape">
+                    <wps:wsp>
+                      <wps:cNvCnPr>
+                        <a:cxnSpLocks noChangeShapeType="1"/>
+                      </wps:cNvCnPr>
+                      <wps:spPr bwMode="auto">
+                        <a:xfrm>
+                          <a:off x="0" y="0"/>
+                          <a:ext cx="0" cy="0"/>
+                        </a:xfrm>
+                        <a:prstGeom prst="line">
+                          <a:avLst/>
+                        </a:prstGeom>
+                        <a:noFill/>
+                        <a:ln w="9525">
+                          <a:solidFill>
+                            <a:srgbClr val="000000"/>
+                          </a:solidFill>
+                          <a:round/>
+                          <a:headEnd/>
+                          <a:tailEnd/>
+                        </a:ln>
+                        <a:extLst>
+                          <a:ext uri="{909E8E84-426E-40DD-AFC4-6F175D3DCCD1}">
+                            <a14:hiddenFill xmlns:a14="http://schemas.microsoft.com/office/drawing/2010/main">
+                              <a:noFill/>
+                            </a14:hiddenFill>
+                          </a:ext>
+                        </a:extLst>
+                      </wps:spPr>
+                      <wps:bodyPr/>
+                    </wps:wsp>
+                  </a:graphicData>
+                </a:graphic>
+                <wp14:sizeRelH relativeFrom="page">
+                  <wp14:pctWidth>0</wp14:pctWidth>
+                </wp14:sizeRelH>
+                <wp14:sizeRelV relativeFrom="page">
+                  <wp14:pctHeight>0</wp14:pctHeight>
+                </wp14:sizeRelV>
+              </wp:anchor>
+            </w:drawing>
+          </mc:Choice>
+          <mc:Fallback>
+            <w:pict>
+              <v:line w14:anchorId="2CE72624" id="Conector reto 55" o:spid="_x0000_s1026" style="position:absolute;z-index:251664384;visibility:visible;mso-wrap-style:square;mso-width-percent:0;mso-height-percent:0;mso-wrap-distance-left:9pt;mso-wrap-distance-top:0;mso-wrap-distance-right:9pt;mso-wrap-distance-bottom:0;mso-position-horizontal:absolute;mso-position-horizontal-relative:text;mso-position-vertical:absolute;mso-position-vertical-relative:text;mso-width-percent:0;mso-height-percent:0;mso-width-relative:page;mso-height-relative:page" from="0,7.45pt" to="0,7.45pt" o:gfxdata="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"/>
+            </w:pict>
+          </mc:Fallback>
+        </mc:AlternateContent>
+      </w:r>
+    </w:p>
+    <w:p>
+      <w:pPr>
+        <w:spacing w:line="240" w:lineRule="auto"/>
+        <w:jc w:val="center"/>
+        <w:rPr>
+          <w:rFonts w:eastAsia="Times New Roman" w:cs="Times New Roman"/>
+          <w:sz w:val="20"/>
+          <w:szCs w:val="20"/>
+        </w:rPr>
+      </w:pPr>
+      <w:r>
+        <w:rPr>
+          <w:rFonts w:eastAsia="Times New Roman" w:cs="Times New Roman"/>
+          <w:sz w:val="28"/>
+          <w:szCs w:val="28"/>
+        </w:rPr>
+        <w:t>Dourados</w:t>
+      </w:r>
+    </w:p>
+    <w:p>
+      <w:pPr>
+        <w:tabs>
+          <w:tab w:val="left" w:pos="8602"/>
+        </w:tabs>
+        <w:spacing w:line="240" w:lineRule="auto"/>
+        <w:jc w:val="center"/>
+        <w:rPr>
+          <w:rFonts w:eastAsia="Times New Roman" w:cs="Times New Roman"/>
+          <w:sz w:val="28"/>
+          <w:szCs w:val="28"/>
+        </w:rPr>
+      </w:pPr>
+      <w:r>
+        <w:rPr>
+          <w:rFonts w:eastAsia="Times New Roman" w:cs="Times New Roman"/>
+          <w:sz w:val="28"/>
+          <w:szCs w:val="28"/>
+        </w:rPr>
+        <w:t>2023</w:t>
+      </w:r>
+    </w:p>
+    <w:p>
+      <w:pPr>
         <w:spacing w:after="160" w:line="259" w:lineRule="auto"/>
         <w:jc w:val="left"/>
-      </w:pPr>
-      <w:bookmarkStart w:id="0" w:name="_GoBack"/>
-      <w:bookmarkEnd w:id="0"/>
+        <w:rPr>
+          <w:rFonts w:eastAsia="Times New Roman" w:cs="Times New Roman"/>
+          <w:sz w:val="28"/>
+          <w:szCs w:val="28"/>
+        </w:rPr>
+      </w:pPr>
       <w:r>
-        <w:t>{{content}}</w:t>
+        <w:rPr>
+          <w:rFonts w:eastAsia="Times New Roman" w:cs="Times New Roman"/>
+          <w:sz w:val="28"/>
+          <w:szCs w:val="28"/>
+        </w:rPr>
+        <w:br w:type="page"/>
+      </w:r>
+    </w:p>
+    <w:p>
+      <w:pPr>
+        <w:tabs>
+          <w:tab w:val="left" w:pos="8602"/>
+        </w:tabs>
+        <w:spacing w:line="240" w:lineRule="auto"/>
+        <w:jc w:val="center"/>
+        <w:rPr>
+          <w:rFonts w:eastAsia="Times New Roman" w:cs="Times New Roman"/>
+          <w:sz w:val="18"/>
+          <w:szCs w:val="18"/>
+        </w:rPr>
+      </w:pPr>
+      <w:r>
+        <w:rPr>
+          <w:rFonts w:eastAsia="Times New Roman" w:cs="Times New Roman"/>
+          <w:noProof/>
+          <w:sz w:val="32"/>
+          <w:szCs w:val="32"/>
+          <w:lang w:eastAsia="pt-BR"/>
+        </w:rPr>
+        <w:lastRenderedPageBreak/>
+        <mc:AlternateContent>
+          <mc:Choice Requires="wps">
+            <w:drawing>
+              <wp:anchor distT="0" distB="0" distL="114300" distR="114300" simplePos="0" relativeHeight="251659264" behindDoc="0" locked="0" layoutInCell="1" allowOverlap="1" wp14:anchorId="4A249B2C" wp14:editId="7961C850">
+                <wp:simplePos x="0" y="0"/>
+                <wp:positionH relativeFrom="column">
+                  <wp:posOffset>5187315</wp:posOffset>
+                </wp:positionH>
+                <wp:positionV relativeFrom="paragraph">
+                  <wp:posOffset>-528955</wp:posOffset>
+                </wp:positionV>
+                <wp:extent cx="296545" cy="314325"/>
+                <wp:effectExtent l="0" t="0" r="27305" b="28575"/>
+                <wp:wrapNone/>
+                <wp:docPr id="1" name="Retângulo 1"/>
+                <wp:cNvGraphicFramePr/>
+                <a:graphic xmlns:a="http://schemas.openxmlformats.org/drawingml/2006/main">
+                  <a:graphicData uri="http://schemas.microsoft.com/office/word/2010/wordprocessingShape">
+                    <wps:wsp>
+                      <wps:cNvSpPr/>
+                      <wps:spPr>
+                        <a:xfrm>
+                          <a:off x="0" y="0"/>
+                          <a:ext cx="296545" cy="314325"/>
+                        </a:xfrm>
+                        <a:prstGeom prst="rect">
+                          <a:avLst/>
+                        </a:prstGeom>
+                        <a:ln>
+                          <a:solidFill>
+                            <a:schemeClr val="bg1"/>
+                          </a:solidFill>
+                        </a:ln>
+                      </wps:spPr>
+                      <wps:style>
+                        <a:lnRef idx="2">
+                          <a:schemeClr val="dk1"/>
+                        </a:lnRef>
+                        <a:fillRef idx="1">
+                          <a:schemeClr val="lt1"/>
+                        </a:fillRef>
+                        <a:effectRef idx="0">
+                          <a:schemeClr val="dk1"/>
+                        </a:effectRef>
+                        <a:fontRef idx="minor">
+                          <a:schemeClr val="dk1"/>
+                        </a:fontRef>
+                      </wps:style>
+                      <wps:bodyPr rot="0" spcFirstLastPara="0" vertOverflow="overflow" horzOverflow="overflow" vert="horz" wrap="square" lIns="91440" tIns="45720" rIns="91440" bIns="45720" numCol="1" spcCol="0" rtlCol="0" fromWordArt="0" anchor="ctr" anchorCtr="0" forceAA="0" compatLnSpc="1">
+                        <a:prstTxWarp prst="textNoShape">
+                          <a:avLst/>
+                        </a:prstTxWarp>
+                        <a:noAutofit/>
+                      </wps:bodyPr>
+                    </wps:wsp>
+                  </a:graphicData>
+                </a:graphic>
+              </wp:anchor>
+            </w:drawing>
+          </mc:Choice>
+          <mc:Fallback>
+            <w:pict>
+              <v:rect w14:anchorId="43288F5D" id="Retângulo 1" o:spid="_x0000_s1026" style="position:absolute;margin-left:408.45pt;margin-top:-41.65pt;width:23.35pt;height:24.75pt;z-index:251659264;visibility:visible;mso-wrap-style:square;mso-wrap-distance-left:9pt;mso-wrap-distance-top:0;mso-wrap-distance-right:9pt;mso-wrap-distance-bottom:0;mso-position-horizontal:absolute;mso-position-horizontal-relative:text;mso-position-vertical:absolute;mso-position-vertical-relative:text;v-text-anchor:middle" o:gfxdata="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" fillcolor="white [3201]" strokecolor="white [3212]" strokeweight="1pt"/>
+            </w:pict>
+          </mc:Fallback>
+        </mc:AlternateContent>
+      </w:r>
+      <w:r>
+        <w:rPr>
+          <w:rFonts w:eastAsia="Times New Roman" w:cs="Times New Roman"/>
+          <w:b/>
+          <w:noProof/>
+          <w:sz w:val="32"/>
+          <w:szCs w:val="32"/>
+          <w:lang w:eastAsia="pt-BR"/>
+        </w:rPr>
+        <mc:AlternateContent>
+          <mc:Choice Requires="wps">
+            <w:drawing>
+              <wp:anchor distT="0" distB="0" distL="114300" distR="114300" simplePos="0" relativeHeight="251666432" behindDoc="0" locked="0" layoutInCell="1" allowOverlap="1" wp14:anchorId="374EA364" wp14:editId="5EDF16C2">
+                <wp:simplePos x="0" y="0"/>
+                <wp:positionH relativeFrom="column">
+                  <wp:posOffset>5292090</wp:posOffset>
+                </wp:positionH>
+                <wp:positionV relativeFrom="paragraph">
+                  <wp:posOffset>-500380</wp:posOffset>
+                </wp:positionV>
+                <wp:extent cx="200025" cy="266700"/>
+                <wp:effectExtent l="0" t="0" r="28575" b="19050"/>
+                <wp:wrapNone/>
+                <wp:docPr id="60" name="Retângulo 60"/>
+                <wp:cNvGraphicFramePr/>
+                <a:graphic xmlns:a="http://schemas.openxmlformats.org/drawingml/2006/main">
+                  <a:graphicData uri="http://schemas.microsoft.com/office/word/2010/wordprocessingShape">
+                    <wps:wsp>
+                      <wps:cNvSpPr/>
+                      <wps:spPr>
+                        <a:xfrm>
+                          <a:off x="0" y="0"/>
+                          <a:ext cx="200025" cy="266700"/>
+                        </a:xfrm>
+                        <a:prstGeom prst="rect">
+                          <a:avLst/>
+                        </a:prstGeom>
+                        <a:ln>
+                          <a:solidFill>
+                            <a:schemeClr val="bg1"/>
+                          </a:solidFill>
+                        </a:ln>
+                      </wps:spPr>
+                      <wps:style>
+                        <a:lnRef idx="2">
+                          <a:schemeClr val="dk1"/>
+                        </a:lnRef>
+                        <a:fillRef idx="1">
+                          <a:schemeClr val="lt1"/>
+                        </a:fillRef>
+                        <a:effectRef idx="0">
+                          <a:schemeClr val="dk1"/>
+                        </a:effectRef>
+                        <a:fontRef idx="minor">
+                          <a:schemeClr val="dk1"/>
+                        </a:fontRef>
+                      </wps:style>
+                      <wps:bodyPr rot="0" spcFirstLastPara="0" vertOverflow="overflow" horzOverflow="overflow" vert="horz" wrap="square" lIns="91440" tIns="45720" rIns="91440" bIns="45720" numCol="1" spcCol="0" rtlCol="0" fromWordArt="0" anchor="ctr" anchorCtr="0" forceAA="0" compatLnSpc="1">
+                        <a:prstTxWarp prst="textNoShape">
+                          <a:avLst/>
+                        </a:prstTxWarp>
+                        <a:noAutofit/>
+                      </wps:bodyPr>
+                    </wps:wsp>
+                  </a:graphicData>
+                </a:graphic>
+              </wp:anchor>
+            </w:drawing>
+          </mc:Choice>
+          <mc:Fallback>
+            <w:pict>
+              <v:rect w14:anchorId="040AB3F3" id="Retângulo 60" o:spid="_x0000_s1026" style="position:absolute;margin-left:416.7pt;margin-top:-39.4pt;width:15.75pt;height:21pt;z-index:251666432;visibility:visible;mso-wrap-style:square;mso-wrap-distance-left:9pt;mso-wrap-distance-top:0;mso-wrap-distance-right:9pt;mso-wrap-distance-bottom:0;mso-position-horizontal:absolute;mso-position-horizontal-relative:text;mso-position-vertical:absolute;mso-position-vertical-relative:text;v-text-anchor:middle" o:gfxdata="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" fillcolor="white [3201]" strokecolor="white [3212]" strokeweight="1pt"/>
+            </w:pict>
+          </mc:Fallback>
+        </mc:AlternateContent>
+      </w:r>
+      <w:r>
+        <w:rPr>
+          <w:rFonts w:eastAsia="Times New Roman" w:cs="Times New Roman"/>
+          <w:b/>
+          <w:noProof/>
+          <w:sz w:val="32"/>
+          <w:szCs w:val="32"/>
+          <w:lang w:eastAsia="pt-BR"/>
+        </w:rPr>
+        <w:drawing>
+          <wp:inline distT="0" distB="0" distL="114300" distR="114300" wp14:anchorId="39EC4E79" wp14:editId="398B418A">
+            <wp:extent cx="2426970" cy="843915"/>
+            <wp:effectExtent l="0" t="0" r="0" b="0"/>
+            <wp:docPr id="38" name="image3.png"/>
+            <wp:cNvGraphicFramePr/>
+            <a:graphic xmlns:a="http://schemas.openxmlformats.org/drawingml/2006/main">
+              <a:graphicData uri="http://schemas.openxmlformats.org/drawingml/2006/picture">
+                <pic:pic xmlns:pic="http://schemas.openxmlformats.org/drawingml/2006/picture">
+                  <pic:nvPicPr>
+                    <pic:cNvPr id="0" name="image3.png"/>
+                    <pic:cNvPicPr preferRelativeResize="0"/>
+                  </pic:nvPicPr>
+                  <pic:blipFill>
+                    <a:blip r:embed="rId6"/>
+                    <a:srcRect/>
+                    <a:stretch>
+                      <a:fillRect/>
+                    </a:stretch>
+                  </pic:blipFill>
+                  <pic:spPr>
+                    <a:xfrm>
+                      <a:off x="0" y="0"/>
+                      <a:ext cx="2426970" cy="843915"/>
+                    </a:xfrm>
+                    <a:prstGeom prst="rect">
+                      <a:avLst/>
+                    </a:prstGeom>
+                    <a:ln/>
+                  </pic:spPr>
+                </pic:pic>
+              </a:graphicData>
+            </a:graphic>
+          </wp:inline>
+        </w:drawing>
+      </w:r>
+    </w:p>
+    <w:p>
+      <w:pPr>
+        <w:spacing w:line="240" w:lineRule="auto"/>
+        <w:jc w:val="center"/>
+        <w:rPr>
+          <w:rFonts w:eastAsia="Times New Roman" w:cs="Times New Roman"/>
+          <w:b/>
+          <w:sz w:val="32"/>
+          <w:szCs w:val="32"/>
+        </w:rPr>
+      </w:pPr>
+    </w:p>
+    <w:p>
+      <w:pPr>
+        <w:spacing w:line="240" w:lineRule="auto"/>
+        <w:jc w:val="center"/>
+        <w:rPr>
+          <w:rFonts w:eastAsia="Times New Roman" w:cs="Times New Roman"/>
+          <w:b/>
+          <w:sz w:val="32"/>
+          <w:szCs w:val="32"/>
+        </w:rPr>
+      </w:pPr>
+      <w:r>
+        <w:rPr>
+          <w:rFonts w:eastAsia="Times New Roman" w:cs="Times New Roman"/>
+          <w:b/>
+          <w:sz w:val="32"/>
+          <w:szCs w:val="32"/>
+        </w:rPr>
+        <w:t>CENTRO UNIVERSITÁRIO DA GRANDE DOURADOS</w:t>
+      </w:r>
+    </w:p>
+    <w:p>
+      <w:pPr>
+        <w:spacing w:line="240" w:lineRule="auto"/>
+        <w:jc w:val="center"/>
+        <w:rPr>
+          <w:rFonts w:eastAsia="Times New Roman" w:cs="Times New Roman"/>
+          <w:b/>
+          <w:szCs w:val="32"/>
+        </w:rPr>
+      </w:pPr>
+    </w:p>
+    <w:p>
+      <w:pPr>
+        <w:spacing w:line="240" w:lineRule="auto"/>
+        <w:jc w:val="center"/>
+        <w:rPr>
+          <w:b/>
+          <w:bCs/>
+        </w:rPr>
+      </w:pPr>
+      <w:r>
+        <w:rPr>
+          <w:b/>
+          <w:bCs/>
+          <w:noProof/>
+          <w:sz w:val="20"/>
+          <w:lang w:eastAsia="pt-BR"/>
+        </w:rPr>
+        <mc:AlternateContent>
+          <mc:Choice Requires="wps">
+            <w:drawing>
+              <wp:anchor distT="0" distB="0" distL="114300" distR="114300" simplePos="0" relativeHeight="251661312" behindDoc="0" locked="0" layoutInCell="1" allowOverlap="1" wp14:anchorId="0178A8B3" wp14:editId="0CEC8810">
+                <wp:simplePos x="0" y="0"/>
+                <wp:positionH relativeFrom="column">
+                  <wp:posOffset>0</wp:posOffset>
+                </wp:positionH>
+                <wp:positionV relativeFrom="paragraph">
+                  <wp:posOffset>127000</wp:posOffset>
+                </wp:positionV>
+                <wp:extent cx="5462270" cy="0"/>
+                <wp:effectExtent l="19050" t="22225" r="14605" b="15875"/>
+                <wp:wrapNone/>
+                <wp:docPr id="40" name="Conector reto 40"/>
+                <wp:cNvGraphicFramePr>
+                  <a:graphicFrameLocks xmlns:a="http://schemas.openxmlformats.org/drawingml/2006/main"/>
+                </wp:cNvGraphicFramePr>
+                <a:graphic xmlns:a="http://schemas.openxmlformats.org/drawingml/2006/main">
+                  <a:graphicData uri="http://schemas.microsoft.com/office/word/2010/wordprocessingShape">
+                    <wps:wsp>
+                      <wps:cNvCnPr>
+                        <a:cxnSpLocks noChangeShapeType="1"/>
+                      </wps:cNvCnPr>
+                      <wps:spPr bwMode="auto">
+                        <a:xfrm>
+                          <a:off x="0" y="0"/>
+                          <a:ext cx="5462270" cy="0"/>
+                        </a:xfrm>
+                        <a:prstGeom prst="line">
+                          <a:avLst/>
+                        </a:prstGeom>
+                        <a:noFill/>
+                        <a:ln w="28575">
+                          <a:solidFill>
+                            <a:srgbClr val="FFCC00"/>
+                          </a:solidFill>
+                          <a:round/>
+                          <a:headEnd/>
+                          <a:tailEnd/>
+                        </a:ln>
+                        <a:extLst>
+                          <a:ext uri="{909E8E84-426E-40DD-AFC4-6F175D3DCCD1}">
+                            <a14:hiddenFill xmlns:a14="http://schemas.microsoft.com/office/drawing/2010/main">
+                              <a:noFill/>
+                            </a14:hiddenFill>
+                          </a:ext>
+                        </a:extLst>
+                      </wps:spPr>
+                      <wps:bodyPr/>
+                    </wps:wsp>
+                  </a:graphicData>
+                </a:graphic>
+                <wp14:sizeRelH relativeFrom="page">
+                  <wp14:pctWidth>0</wp14:pctWidth>
+                </wp14:sizeRelH>
+                <wp14:sizeRelV relativeFrom="page">
+                  <wp14:pctHeight>0</wp14:pctHeight>
+                </wp14:sizeRelV>
+              </wp:anchor>
+            </w:drawing>
+          </mc:Choice>
+          <mc:Fallback>
+            <w:pict>
+              <v:line w14:anchorId="289216B2" id="Conector reto 40" o:spid="_x0000_s1026" style="position:absolute;z-index:251661312;visibility:visible;mso-wrap-style:square;mso-width-percent:0;mso-height-percent:0;mso-wrap-distance-left:9pt;mso-wrap-distance-top:0;mso-wrap-distance-right:9pt;mso-wrap-distance-bottom:0;mso-position-horizontal:absolute;mso-position-horizontal-relative:text;mso-position-vertical:absolute;mso-position-vertical-relative:text;mso-width-percent:0;mso-height-percent:0;mso-width-relative:page;mso-height-relative:page" from="0,10pt" to="430.1pt,10pt" o:gfxdata="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" strokecolor="#fc0" strokeweight="2.25pt"/>
+            </w:pict>
+          </mc:Fallback>
+        </mc:AlternateContent>
+      </w:r>
+    </w:p>
+    <w:p>
+      <w:pPr>
+        <w:spacing w:line="240" w:lineRule="auto"/>
+        <w:jc w:val="center"/>
+        <w:rPr>
+          <w:b/>
+          <w:bCs/>
+        </w:rPr>
+      </w:pPr>
+      <w:r>
+        <w:rPr>
+          <w:b/>
+          <w:bCs/>
+          <w:noProof/>
+          <w:sz w:val="20"/>
+          <w:lang w:eastAsia="pt-BR"/>
+        </w:rPr>
+        <mc:AlternateContent>
+          <mc:Choice Requires="wps">
+            <w:drawing>
+              <wp:anchor distT="0" distB="0" distL="114300" distR="114300" simplePos="0" relativeHeight="251660288" behindDoc="0" locked="0" layoutInCell="1" allowOverlap="1" wp14:anchorId="692C87A8" wp14:editId="6C5D2610">
+                <wp:simplePos x="0" y="0"/>
+                <wp:positionH relativeFrom="column">
+                  <wp:posOffset>0</wp:posOffset>
+                </wp:positionH>
+                <wp:positionV relativeFrom="paragraph">
+                  <wp:posOffset>66040</wp:posOffset>
+                </wp:positionV>
+                <wp:extent cx="5462270" cy="0"/>
+                <wp:effectExtent l="9525" t="8890" r="14605" b="10160"/>
+                <wp:wrapNone/>
+                <wp:docPr id="21" name="Conector reto 21"/>
+                <wp:cNvGraphicFramePr>
+                  <a:graphicFrameLocks xmlns:a="http://schemas.openxmlformats.org/drawingml/2006/main"/>
+                </wp:cNvGraphicFramePr>
+                <a:graphic xmlns:a="http://schemas.openxmlformats.org/drawingml/2006/main">
+                  <a:graphicData uri="http://schemas.microsoft.com/office/word/2010/wordprocessingShape">
+                    <wps:wsp>
+                      <wps:cNvCnPr>
+                        <a:cxnSpLocks noChangeShapeType="1"/>
+                      </wps:cNvCnPr>
+                      <wps:spPr bwMode="auto">
+                        <a:xfrm>
+                          <a:off x="0" y="0"/>
+                          <a:ext cx="5462270" cy="0"/>
+                        </a:xfrm>
+                        <a:prstGeom prst="line">
+                          <a:avLst/>
+                        </a:prstGeom>
+                        <a:noFill/>
+                        <a:ln w="12700">
+                          <a:solidFill>
+                            <a:srgbClr val="000080"/>
+                          </a:solidFill>
+                          <a:round/>
+                          <a:headEnd/>
+                          <a:tailEnd/>
+                        </a:ln>
+                        <a:extLst>
+                          <a:ext uri="{909E8E84-426E-40DD-AFC4-6F175D3DCCD1}">
+                            <a14:hiddenFill xmlns:a14="http://schemas.microsoft.com/office/drawing/2010/main">
+                              <a:noFill/>
+                            </a14:hiddenFill>
+                          </a:ext>
+                        </a:extLst>
+                      </wps:spPr>
+                      <wps:bodyPr/>
+                    </wps:wsp>
+                  </a:graphicData>
+                </a:graphic>
+                <wp14:sizeRelH relativeFrom="page">
+                  <wp14:pctWidth>0</wp14:pctWidth>
+                </wp14:sizeRelH>
+                <wp14:sizeRelV relativeFrom="page">
+                  <wp14:pctHeight>0</wp14:pctHeight>
+                </wp14:sizeRelV>
+              </wp:anchor>
+            </w:drawing>
+          </mc:Choice>
+          <mc:Fallback>
+            <w:pict>
+              <v:line w14:anchorId="521069A8" id="Conector reto 21" o:spid="_x0000_s1026" style="position:absolute;z-index:251660288;visibility:visible;mso-wrap-style:square;mso-width-percent:0;mso-height-percent:0;mso-wrap-distance-left:9pt;mso-wrap-distance-top:0;mso-wrap-distance-right:9pt;mso-wrap-distance-bottom:0;mso-position-horizontal:absolute;mso-position-horizontal-relative:text;mso-position-vertical:absolute;mso-position-vertical-relative:text;mso-width-percent:0;mso-height-percent:0;mso-width-relative:page;mso-height-relative:page" from="0,5.2pt" to="430.1pt,5.2pt" o:gfxdata="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" strokecolor="navy" strokeweight="1pt"/>
+            </w:pict>
+          </mc:Fallback>
+        </mc:AlternateContent>
+      </w:r>
+    </w:p>
+    <w:p>
+      <w:pPr>
+        <w:spacing w:line="240" w:lineRule="auto"/>
+        <w:jc w:val="center"/>
+        <w:rPr>
+          <w:rFonts w:eastAsia="Times New Roman" w:cs="Times New Roman"/>
+          <w:sz w:val="28"/>
+          <w:szCs w:val="28"/>
+        </w:rPr>
+      </w:pPr>
+    </w:p>
+    <w:p>
+      <w:pPr>
+        <w:spacing w:line="240" w:lineRule="auto"/>
+        <w:rPr>
+          <w:rFonts w:eastAsia="Times New Roman" w:cs="Times New Roman"/>
+          <w:sz w:val="28"/>
+          <w:szCs w:val="28"/>
+        </w:rPr>
+      </w:pPr>
+    </w:p>
+    <w:p>
+      <w:pPr>
+        <w:spacing w:line="240" w:lineRule="auto"/>
+        <w:jc w:val="left"/>
+        <w:rPr>
+          <w:rFonts w:eastAsia="Times New Roman" w:cs="Times New Roman"/>
+          <w:sz w:val="28"/>
+          <w:szCs w:val="28"/>
+        </w:rPr>
+      </w:pPr>
+      <w:r>
+        <w:rPr>
+          <w:rFonts w:eastAsia="Times New Roman" w:cs="Times New Roman"/>
+          <w:b/>
+          <w:sz w:val="32"/>
+          <w:szCs w:val="32"/>
+        </w:rPr>
+        <w:t xml:space="preserve">                                              </w:t>
+      </w:r>
+    </w:p>
+    <w:p>
+      <w:pPr>
+        <w:spacing w:line="240" w:lineRule="auto"/>
+        <w:jc w:val="center"/>
+      </w:pPr>
+    </w:p>
+    <w:p>
+      <w:pPr>
+        <w:jc w:val="center"/>
+      </w:pPr>
+      <w:r>
+        <w:t>{{aluno}}</w:t>
+      </w:r>
+    </w:p>
+    <w:p>
+      <w:pPr>
+        <w:spacing w:line="240" w:lineRule="auto"/>
+        <w:jc w:val="left"/>
+        <w:rPr>
+          <w:rFonts w:eastAsia="Times New Roman" w:cs="Times New Roman"/>
+        </w:rPr>
+      </w:pPr>
+      <w:r>
+        <w:rPr>
+          <w:rFonts w:eastAsia="Times New Roman" w:cs="Times New Roman"/>
+          <w:sz w:val="28"/>
+          <w:szCs w:val="28"/>
+        </w:rPr>
+        <w:t xml:space="preserve">                                  </w:t>
+      </w:r>
+    </w:p>
+    <w:p>
+      <w:pPr>
+        <w:spacing w:line="240" w:lineRule="auto"/>
+        <w:jc w:val="center"/>
+        <w:rPr>
+          <w:rFonts w:eastAsia="Times New Roman" w:cs="Times New Roman"/>
+          <w:sz w:val="28"/>
+          <w:szCs w:val="28"/>
+        </w:rPr>
+      </w:pPr>
+    </w:p>
+    <w:p>
+      <w:pPr>
+        <w:spacing w:line="240" w:lineRule="auto"/>
+        <w:jc w:val="center"/>
+        <w:rPr>
+          <w:rFonts w:eastAsia="Times New Roman" w:cs="Times New Roman"/>
+          <w:sz w:val="28"/>
+          <w:szCs w:val="28"/>
+        </w:rPr>
+      </w:pPr>
+    </w:p>
+    <w:p>
+      <w:pPr>
+        <w:spacing w:line="240" w:lineRule="auto"/>
+        <w:jc w:val="center"/>
+        <w:rPr>
+          <w:rFonts w:eastAsia="Times New Roman" w:cs="Times New Roman"/>
+          <w:sz w:val="28"/>
+          <w:szCs w:val="28"/>
+        </w:rPr>
+      </w:pPr>
+    </w:p>
+    <w:p>
+      <w:pPr>
+        <w:spacing w:line="240" w:lineRule="auto"/>
+        <w:jc w:val="left"/>
+        <w:rPr>
+          <w:rFonts w:eastAsia="Times New Roman" w:cs="Times New Roman"/>
+          <w:sz w:val="28"/>
+          <w:szCs w:val="28"/>
+        </w:rPr>
+      </w:pPr>
+    </w:p>
+    <w:p>
+      <w:pPr>
+        <w:pStyle w:val="titulo"/>
+      </w:pPr>
+      <w:r>
+        <w:t>{{titulo}}</w:t>
+      </w:r>
+    </w:p>
+    <w:p/>
+    <w:p/>
+    <w:p/>
+    <w:p/>
+    <w:p>
+      <w:pPr>
+        <w:spacing w:line="240" w:lineRule="auto"/>
+        <w:ind w:left="4536"/>
+        <w:rPr>
+          <w:rFonts w:eastAsia="Times New Roman" w:cs="Times New Roman"/>
+        </w:rPr>
+      </w:pPr>
+      <w:r>
+        <w:rPr>
+          <w:rFonts w:eastAsia="Times New Roman" w:cs="Times New Roman"/>
+        </w:rPr>
+        <w:t>Trabalho de Conclusão de Curso apresentado ao Curso de Engenharia de Software da Faculdade de Ciências Exatas e Agrárias como pré-requisito para obtenção do título de Bacharel em Engenharia de Software.</w:t>
+      </w:r>
+    </w:p>
+    <w:p>
+      <w:pPr>
+        <w:ind w:left="4536"/>
+      </w:pPr>
+      <w:r>
+        <w:rPr>
+          <w:rFonts w:eastAsia="Times New Roman" w:cs="Times New Roman"/>
+        </w:rPr>
+        <w:t xml:space="preserve">Orientador: Prof. </w:t>
+      </w:r>
+      <w:r>
+        <w:t>{{orientador}}</w:t>
+      </w:r>
+    </w:p>
+    <w:p/>
+    <w:p/>
+    <w:p/>
+    <w:p>
+      <w:pPr>
+        <w:spacing w:line="240" w:lineRule="auto"/>
+        <w:jc w:val="center"/>
+        <w:rPr>
+          <w:rFonts w:eastAsia="Times New Roman" w:cs="Times New Roman"/>
+          <w:sz w:val="18"/>
+          <w:szCs w:val="18"/>
+        </w:rPr>
+      </w:pPr>
+    </w:p>
+    <w:p>
+      <w:r>
+        <w:rPr>
+          <w:noProof/>
+          <w:sz w:val="20"/>
+          <w:lang w:eastAsia="pt-BR"/>
+        </w:rPr>
+        <mc:AlternateContent>
+          <mc:Choice Requires="wps">
+            <w:drawing>
+              <wp:anchor distT="0" distB="0" distL="114300" distR="114300" simplePos="0" relativeHeight="251669504" behindDoc="0" locked="0" layoutInCell="1" allowOverlap="1" wp14:anchorId="1E7194A8" wp14:editId="0660A7CF">
+                <wp:simplePos x="0" y="0"/>
+                <wp:positionH relativeFrom="column">
+                  <wp:posOffset>0</wp:posOffset>
+                </wp:positionH>
+                <wp:positionV relativeFrom="paragraph">
+                  <wp:posOffset>94615</wp:posOffset>
+                </wp:positionV>
+                <wp:extent cx="5343525" cy="0"/>
+                <wp:effectExtent l="9525" t="8890" r="9525" b="10160"/>
+                <wp:wrapNone/>
+                <wp:docPr id="59" name="Conector reto 59"/>
+                <wp:cNvGraphicFramePr>
+                  <a:graphicFrameLocks xmlns:a="http://schemas.openxmlformats.org/drawingml/2006/main"/>
+                </wp:cNvGraphicFramePr>
+                <a:graphic xmlns:a="http://schemas.openxmlformats.org/drawingml/2006/main">
+                  <a:graphicData uri="http://schemas.microsoft.com/office/word/2010/wordprocessingShape">
+                    <wps:wsp>
+                      <wps:cNvCnPr>
+                        <a:cxnSpLocks noChangeShapeType="1"/>
+                      </wps:cNvCnPr>
+                      <wps:spPr bwMode="auto">
+                        <a:xfrm>
+                          <a:off x="0" y="0"/>
+                          <a:ext cx="5343525" cy="0"/>
+                        </a:xfrm>
+                        <a:prstGeom prst="line">
+                          <a:avLst/>
+                        </a:prstGeom>
+                        <a:noFill/>
+                        <a:ln w="12700">
+                          <a:solidFill>
+                            <a:srgbClr val="0000FF"/>
+                          </a:solidFill>
+                          <a:round/>
+                          <a:headEnd/>
+                          <a:tailEnd/>
+                        </a:ln>
+                        <a:extLst>
+                          <a:ext uri="{909E8E84-426E-40DD-AFC4-6F175D3DCCD1}">
+                            <a14:hiddenFill xmlns:a14="http://schemas.microsoft.com/office/drawing/2010/main">
+                              <a:noFill/>
+                            </a14:hiddenFill>
+                          </a:ext>
+                        </a:extLst>
+                      </wps:spPr>
+                      <wps:bodyPr/>
+                    </wps:wsp>
+                  </a:graphicData>
+                </a:graphic>
+                <wp14:sizeRelH relativeFrom="page">
+                  <wp14:pctWidth>0</wp14:pctWidth>
+                </wp14:sizeRelH>
+                <wp14:sizeRelV relativeFrom="page">
+                  <wp14:pctHeight>0</wp14:pctHeight>
+                </wp14:sizeRelV>
+              </wp:anchor>
+            </w:drawing>
+          </mc:Choice>
+          <mc:Fallback>
+            <w:pict>
+              <v:line w14:anchorId="17CE577E" id="Conector reto 59" o:spid="_x0000_s1026" style="position:absolute;z-index:251669504;visibility:visible;mso-wrap-style:square;mso-width-percent:0;mso-height-percent:0;mso-wrap-distance-left:9pt;mso-wrap-distance-top:0;mso-wrap-distance-right:9pt;mso-wrap-distance-bottom:0;mso-position-horizontal:absolute;mso-position-horizontal-relative:text;mso-position-vertical:absolute;mso-position-vertical-relative:text;mso-width-percent:0;mso-height-percent:0;mso-width-relative:page;mso-height-relative:page" from="0,7.45pt" to="420.75pt,7.45pt" o:gfxdata="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" strokecolor="blue" strokeweight="1pt"/>
+            </w:pict>
+          </mc:Fallback>
+        </mc:AlternateContent>
+      </w:r>
+      <w:r>
+        <w:rPr>
+          <w:noProof/>
+          <w:sz w:val="20"/>
+          <w:lang w:eastAsia="pt-BR"/>
+        </w:rPr>
+        <mc:AlternateContent>
+          <mc:Choice Requires="wps">
+            <w:drawing>
+              <wp:anchor distT="0" distB="0" distL="114300" distR="114300" simplePos="0" relativeHeight="251668480" behindDoc="0" locked="0" layoutInCell="1" allowOverlap="1" wp14:anchorId="45125B35" wp14:editId="6C41E422">
+                <wp:simplePos x="0" y="0"/>
+                <wp:positionH relativeFrom="column">
+                  <wp:posOffset>0</wp:posOffset>
+                </wp:positionH>
+                <wp:positionV relativeFrom="paragraph">
+                  <wp:posOffset>94615</wp:posOffset>
+                </wp:positionV>
+                <wp:extent cx="0" cy="0"/>
+                <wp:effectExtent l="9525" t="8890" r="9525" b="10160"/>
+                <wp:wrapNone/>
+                <wp:docPr id="58" name="Conector reto 58"/>
+                <wp:cNvGraphicFramePr>
+                  <a:graphicFrameLocks xmlns:a="http://schemas.openxmlformats.org/drawingml/2006/main"/>
+                </wp:cNvGraphicFramePr>
+                <a:graphic xmlns:a="http://schemas.openxmlformats.org/drawingml/2006/main">
+                  <a:graphicData uri="http://schemas.microsoft.com/office/word/2010/wordprocessingShape">
+                    <wps:wsp>
+                      <wps:cNvCnPr>
+                        <a:cxnSpLocks noChangeShapeType="1"/>
+                      </wps:cNvCnPr>
+                      <wps:spPr bwMode="auto">
+                        <a:xfrm>
+                          <a:off x="0" y="0"/>
+                          <a:ext cx="0" cy="0"/>
+                        </a:xfrm>
+                        <a:prstGeom prst="line">
+                          <a:avLst/>
+                        </a:prstGeom>
+                        <a:noFill/>
+                        <a:ln w="9525">
+                          <a:solidFill>
+                            <a:srgbClr val="000000"/>
+                          </a:solidFill>
+                          <a:round/>
+                          <a:headEnd/>
+                          <a:tailEnd/>
+                        </a:ln>
+                        <a:extLst>
+                          <a:ext uri="{909E8E84-426E-40DD-AFC4-6F175D3DCCD1}">
+                            <a14:hiddenFill xmlns:a14="http://schemas.microsoft.com/office/drawing/2010/main">
+                              <a:noFill/>
+                            </a14:hiddenFill>
+                          </a:ext>
+                        </a:extLst>
+                      </wps:spPr>
+                      <wps:bodyPr/>
+                    </wps:wsp>
+                  </a:graphicData>
+                </a:graphic>
+                <wp14:sizeRelH relativeFrom="page">
+                  <wp14:pctWidth>0</wp14:pctWidth>
+                </wp14:sizeRelH>
+                <wp14:sizeRelV relativeFrom="page">
+                  <wp14:pctHeight>0</wp14:pctHeight>
+                </wp14:sizeRelV>
+              </wp:anchor>
+            </w:drawing>
+          </mc:Choice>
+          <mc:Fallback>
+            <w:pict>
+              <v:line w14:anchorId="48C581C3" id="Conector reto 58" o:spid="_x0000_s1026" style="position:absolute;z-index:251668480;visibility:visible;mso-wrap-style:square;mso-width-percent:0;mso-height-percent:0;mso-wrap-distance-left:9pt;mso-wrap-distance-top:0;mso-wrap-distance-right:9pt;mso-wrap-distance-bottom:0;mso-position-horizontal:absolute;mso-position-horizontal-relative:text;mso-position-vertical:absolute;mso-position-vertical-relative:text;mso-width-percent:0;mso-height-percent:0;mso-width-relative:page;mso-height-relative:page" from="0,7.45pt" to="0,7.45pt" o:gfxdata="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"/>
+            </w:pict>
+          </mc:Fallback>
+        </mc:AlternateContent>
+      </w:r>
+    </w:p>
+    <w:p>
+      <w:pPr>
+        <w:spacing w:line="240" w:lineRule="auto"/>
+        <w:jc w:val="center"/>
+        <w:rPr>
+          <w:rFonts w:eastAsia="Times New Roman" w:cs="Times New Roman"/>
+          <w:sz w:val="16"/>
+          <w:szCs w:val="16"/>
+        </w:rPr>
+      </w:pPr>
+      <w:r>
+        <w:rPr>
+          <w:rFonts w:eastAsia="Times New Roman" w:cs="Times New Roman"/>
+        </w:rPr>
+        <w:t>Dourados</w:t>
+      </w:r>
+    </w:p>
+    <w:p>
+      <w:pPr>
+        <w:spacing w:line="240" w:lineRule="auto"/>
+        <w:jc w:val="center"/>
+        <w:rPr>
+          <w:rFonts w:eastAsia="Times New Roman" w:cs="Times New Roman"/>
+        </w:rPr>
+      </w:pPr>
+      <w:r>
+        <w:rPr>
+          <w:rFonts w:eastAsia="Times New Roman" w:cs="Times New Roman"/>
+        </w:rPr>
+        <w:t>2023</w:t>
+      </w:r>
+    </w:p>
+    <w:p>
+      <w:pPr>
+        <w:spacing w:after="160" w:line="259" w:lineRule="auto"/>
+        <w:jc w:val="left"/>
+        <w:rPr>
+          <w:rFonts w:eastAsia="Times New Roman" w:cs="Times New Roman"/>
+        </w:rPr>
+      </w:pPr>
+      <w:r>
+        <w:rPr>
+          <w:rFonts w:eastAsia="Times New Roman" w:cs="Times New Roman"/>
+        </w:rPr>
+        <w:br w:type="page"/>
+      </w:r>
+    </w:p>
+    <w:sdt>
+      <w:sdtPr>
+        <w:id w:val="618348511"/>
+        <w:docPartObj>
+          <w:docPartGallery w:val="Table of Contents"/>
+          <w:docPartUnique/>
+        </w:docPartObj>
+      </w:sdtPr>
+      <w:sdtEndPr>
+        <w:rPr>
+          <w:rFonts w:ascii="Times New Roman" w:eastAsiaTheme="minorHAnsi" w:hAnsi="Times New Roman" w:cstheme="minorBidi"/>
+          <w:b/>
+          <w:bCs/>
+          <w:color w:val="auto"/>
+          <w:sz w:val="24"/>
+          <w:szCs w:val="22"/>
+          <w:lang w:eastAsia="en-US"/>
+        </w:rPr>
+      </w:sdtEndPr>
+      <w:sdtContent>
+        <w:p>
+          <w:pPr>
+            <w:pStyle w:val="CabealhodoSumrio"/>
+          </w:pPr>
+          <w:r>
+            <w:t>Sumário</w:t>
+          </w:r>
+        </w:p>
+        <w:p>
+          <w:fldSimple w:instr=" TOC \o &quot;1-3&quot; \h \z \u ">
+            <w:r>
+              <w:rPr>
+                <w:b/>
+                <w:bCs/>
+                <w:noProof/>
+              </w:rPr>
+              <w:t>Nenhuma entrada de sumário foi encontrada.</w:t>
+            </w:r>
+          </w:fldSimple>
+        </w:p>
+      </w:sdtContent>
+    </w:sdt>
+    <w:p>
+      <w:pPr>
+        <w:spacing w:after="160" w:line="259" w:lineRule="auto"/>
+        <w:jc w:val="left"/>
+      </w:pPr>
+      <w:r>
+        <w:br w:type="page"/>
+      </w:r>
+    </w:p>
+    <w:p>
+      <w:pPr>
+        <w:spacing w:after="160" w:line="259" w:lineRule="auto"/>
+        <w:jc w:val="left"/>
+      </w:pPr>
+      <w:r>
+        <w:lastRenderedPageBreak/>
+        <w:t>{{</w:t>
+      </w:r>
+      <w:proofErr w:type="spellStart"/>
+      <w:r>
+        <w:t>conteudo</w:t>
+      </w:r>
+      <w:proofErr w:type="spellEnd"/>
+      <w:r>
+        <w:t>}}</w:t>
       </w:r>
     </w:p>
     <w:p>
@@ -1763,7 +3403,7 @@
 </file>
 
 <file path=customXml/itemProps1.xml><?xml version="1.0" encoding="utf-8"?>
-<ds:datastoreItem xmlns:ds="http://schemas.openxmlformats.org/officeDocument/2006/customXml" ds:itemID="{F87169D6-8E5B-4CF5-B05D-E57C74992286}">
+<ds:datastoreItem xmlns:ds="http://schemas.openxmlformats.org/officeDocument/2006/customXml" ds:itemID="{BE61749C-9583-4AB9-A611-DED3EF4E37BD}">
   <ds:schemaRefs>
     <ds:schemaRef ds:uri="http://schemas.openxmlformats.org/officeDocument/2006/bibliography"/>
   </ds:schemaRefs>

</xml_diff>